<commit_message>
Updating Planning for Arduino Mega
</commit_message>
<xml_diff>
--- a/Documentation/CriterionA/Planning.docx
+++ b/Documentation/CriterionA/Planning.docx
@@ -92,7 +92,52 @@
           <w:rFonts w:asciiTheme="minorHAnsi" w:hAnsiTheme="minorHAnsi" w:cstheme="minorHAnsi"/>
           <w:szCs w:val="24"/>
         </w:rPr>
-        <w:t xml:space="preserve"> I started a project to create a device that would solve these problems. This failed becau</w:t>
+        <w:t xml:space="preserve"> I started a project to create a device that would solve these problems. This failed because of my time commitment to it. I thought since I was still passionate about it, I would bring the project back to life and try to create a deliverable product.</w:t>
+      </w:r>
+    </w:p>
+    <w:p>
+      <w:pPr>
+        <w:spacing w:line="240" w:lineRule="auto"/>
+        <w:ind w:left="-15"/>
+        <w:rPr>
+          <w:rFonts w:asciiTheme="minorHAnsi" w:hAnsiTheme="minorHAnsi" w:cstheme="minorHAnsi"/>
+          <w:szCs w:val="24"/>
+        </w:rPr>
+      </w:pPr>
+      <w:r>
+        <w:rPr>
+          <w:rFonts w:asciiTheme="minorHAnsi" w:hAnsiTheme="minorHAnsi" w:cstheme="minorHAnsi"/>
+          <w:szCs w:val="24"/>
+        </w:rPr>
+        <w:t>I talked to the physics teacher at my school. Through a brief interview (</w:t>
+      </w:r>
+      <w:r>
+        <w:rPr>
+          <w:rFonts w:asciiTheme="minorHAnsi" w:hAnsiTheme="minorHAnsi" w:cstheme="minorHAnsi"/>
+          <w:szCs w:val="24"/>
+        </w:rPr>
+        <w:t xml:space="preserve">transcript of interview </w:t>
+      </w:r>
+      <w:r>
+        <w:rPr>
+          <w:rFonts w:asciiTheme="minorHAnsi" w:hAnsiTheme="minorHAnsi" w:cstheme="minorHAnsi"/>
+          <w:szCs w:val="24"/>
+        </w:rPr>
+        <w:t xml:space="preserve">found in the appendix) I found </w:t>
+      </w:r>
+      <w:r>
+        <w:rPr>
+          <w:rFonts w:asciiTheme="minorHAnsi" w:hAnsiTheme="minorHAnsi" w:cstheme="minorHAnsi"/>
+          <w:szCs w:val="24"/>
+        </w:rPr>
+        <w:t xml:space="preserve">that </w:t>
+      </w:r>
+      <w:r>
+        <w:rPr>
+          <w:rFonts w:asciiTheme="minorHAnsi" w:hAnsiTheme="minorHAnsi" w:cstheme="minorHAnsi"/>
+          <w:szCs w:val="24"/>
+        </w:rPr>
+        <w:t>the teacher wants to have an improved way of observing the characteristics of a swinging pendulum. Right now, the teacher uses a photogate sensor that determi</w:t>
       </w:r>
       <w:bookmarkStart w:id="1" w:name="_GoBack"/>
       <w:bookmarkEnd w:id="1"/>
@@ -101,52 +146,7 @@
           <w:rFonts w:asciiTheme="minorHAnsi" w:hAnsiTheme="minorHAnsi" w:cstheme="minorHAnsi"/>
           <w:szCs w:val="24"/>
         </w:rPr>
-        <w:t>se of my time commitment to it. I thought since I was still passionate about it, I would bring the project back to life and try to create a deliverable product.</w:t>
-      </w:r>
-    </w:p>
-    <w:p>
-      <w:pPr>
-        <w:spacing w:line="240" w:lineRule="auto"/>
-        <w:ind w:left="-15"/>
-        <w:rPr>
-          <w:rFonts w:asciiTheme="minorHAnsi" w:hAnsiTheme="minorHAnsi" w:cstheme="minorHAnsi"/>
-          <w:szCs w:val="24"/>
-        </w:rPr>
-      </w:pPr>
-      <w:r>
-        <w:rPr>
-          <w:rFonts w:asciiTheme="minorHAnsi" w:hAnsiTheme="minorHAnsi" w:cstheme="minorHAnsi"/>
-          <w:szCs w:val="24"/>
-        </w:rPr>
-        <w:t>I talked to the physics teacher at my school. Through a brief interview (</w:t>
-      </w:r>
-      <w:r>
-        <w:rPr>
-          <w:rFonts w:asciiTheme="minorHAnsi" w:hAnsiTheme="minorHAnsi" w:cstheme="minorHAnsi"/>
-          <w:szCs w:val="24"/>
-        </w:rPr>
-        <w:t xml:space="preserve">transcript of interview </w:t>
-      </w:r>
-      <w:r>
-        <w:rPr>
-          <w:rFonts w:asciiTheme="minorHAnsi" w:hAnsiTheme="minorHAnsi" w:cstheme="minorHAnsi"/>
-          <w:szCs w:val="24"/>
-        </w:rPr>
-        <w:t xml:space="preserve">found in the appendix) I found </w:t>
-      </w:r>
-      <w:r>
-        <w:rPr>
-          <w:rFonts w:asciiTheme="minorHAnsi" w:hAnsiTheme="minorHAnsi" w:cstheme="minorHAnsi"/>
-          <w:szCs w:val="24"/>
-        </w:rPr>
-        <w:t xml:space="preserve">that </w:t>
-      </w:r>
-      <w:r>
-        <w:rPr>
-          <w:rFonts w:asciiTheme="minorHAnsi" w:hAnsiTheme="minorHAnsi" w:cstheme="minorHAnsi"/>
-          <w:szCs w:val="24"/>
-        </w:rPr>
-        <w:t xml:space="preserve">the teacher wants to have an improved way of observing the characteristics of a swinging pendulum. Right now, the teacher uses a photogate sensor that determines the amount of time the pendulum takes to complete a cycle. The device used is not always very </w:t>
+        <w:t xml:space="preserve">nes the amount of time the pendulum takes to complete a cycle. The device used is not always very </w:t>
       </w:r>
       <w:r>
         <w:rPr>
@@ -310,14 +310,14 @@
           <w:rFonts w:asciiTheme="minorHAnsi" w:hAnsiTheme="minorHAnsi" w:cstheme="minorHAnsi"/>
           <w:szCs w:val="24"/>
         </w:rPr>
-        <w:t>n Arduino Uno</w:t>
-      </w:r>
-      <w:r>
-        <w:rPr>
-          <w:rFonts w:asciiTheme="minorHAnsi" w:hAnsiTheme="minorHAnsi" w:cstheme="minorHAnsi"/>
-          <w:szCs w:val="24"/>
-        </w:rPr>
-        <w:t xml:space="preserve"> R3</w:t>
+        <w:t xml:space="preserve">n Arduino </w:t>
+      </w:r>
+      <w:r>
+        <w:rPr>
+          <w:rFonts w:asciiTheme="minorHAnsi" w:hAnsiTheme="minorHAnsi" w:cstheme="minorHAnsi"/>
+          <w:szCs w:val="24"/>
+        </w:rPr>
+        <w:t>Mega 2560</w:t>
       </w:r>
     </w:p>
     <w:p>
@@ -380,7 +380,7 @@
           <w:rFonts w:asciiTheme="minorHAnsi" w:hAnsiTheme="minorHAnsi" w:cstheme="minorHAnsi"/>
           <w:szCs w:val="24"/>
         </w:rPr>
-        <w:t>A screen to display information</w:t>
+        <w:t>A switch to turn on and off the device</w:t>
       </w:r>
     </w:p>
     <w:p>
@@ -401,6 +401,27 @@
           <w:rFonts w:asciiTheme="minorHAnsi" w:hAnsiTheme="minorHAnsi" w:cstheme="minorHAnsi"/>
           <w:szCs w:val="24"/>
         </w:rPr>
+        <w:t>A screen to display information</w:t>
+      </w:r>
+    </w:p>
+    <w:p>
+      <w:pPr>
+        <w:pStyle w:val="ListParagraph"/>
+        <w:numPr>
+          <w:ilvl w:val="0"/>
+          <w:numId w:val="2"/>
+        </w:numPr>
+        <w:spacing w:line="240" w:lineRule="auto"/>
+        <w:rPr>
+          <w:rFonts w:asciiTheme="minorHAnsi" w:hAnsiTheme="minorHAnsi" w:cstheme="minorHAnsi"/>
+          <w:szCs w:val="24"/>
+        </w:rPr>
+      </w:pPr>
+      <w:r>
+        <w:rPr>
+          <w:rFonts w:asciiTheme="minorHAnsi" w:hAnsiTheme="minorHAnsi" w:cstheme="minorHAnsi"/>
+          <w:szCs w:val="24"/>
+        </w:rPr>
         <w:t xml:space="preserve">A case that </w:t>
       </w:r>
       <w:r>
@@ -409,6 +430,27 @@
           <w:szCs w:val="24"/>
         </w:rPr>
         <w:t>makes it compact and portable</w:t>
+      </w:r>
+    </w:p>
+    <w:p>
+      <w:pPr>
+        <w:pStyle w:val="ListParagraph"/>
+        <w:numPr>
+          <w:ilvl w:val="0"/>
+          <w:numId w:val="2"/>
+        </w:numPr>
+        <w:spacing w:line="240" w:lineRule="auto"/>
+        <w:rPr>
+          <w:rFonts w:asciiTheme="minorHAnsi" w:hAnsiTheme="minorHAnsi" w:cstheme="minorHAnsi"/>
+          <w:szCs w:val="24"/>
+        </w:rPr>
+      </w:pPr>
+      <w:r>
+        <w:rPr>
+          <w:rFonts w:asciiTheme="minorHAnsi" w:hAnsiTheme="minorHAnsi" w:cstheme="minorHAnsi"/>
+          <w:szCs w:val="24"/>
+        </w:rPr>
+        <w:t>Indicator LEDs to show power, and other statuses</w:t>
       </w:r>
     </w:p>
     <w:p>
@@ -442,7 +484,14 @@
           <w:rFonts w:asciiTheme="minorHAnsi" w:hAnsiTheme="minorHAnsi" w:cstheme="minorHAnsi"/>
           <w:szCs w:val="24"/>
         </w:rPr>
-        <w:t xml:space="preserve">Uno </w:t>
+        <w:t>Mega</w:t>
+      </w:r>
+      <w:r>
+        <w:rPr>
+          <w:rFonts w:asciiTheme="minorHAnsi" w:hAnsiTheme="minorHAnsi" w:cstheme="minorHAnsi"/>
+          <w:szCs w:val="24"/>
+        </w:rPr>
+        <w:t xml:space="preserve"> </w:t>
       </w:r>
       <w:r>
         <w:rPr>
@@ -463,7 +512,21 @@
           <w:rFonts w:asciiTheme="minorHAnsi" w:hAnsiTheme="minorHAnsi" w:cstheme="minorHAnsi"/>
           <w:szCs w:val="24"/>
         </w:rPr>
-        <w:t xml:space="preserve">resources for it, and can easily be battery powered and portable. For the language/software used, I will be using </w:t>
+        <w:t>resources for it, can easily be battery powered and portable</w:t>
+      </w:r>
+      <w:r>
+        <w:rPr>
+          <w:rFonts w:asciiTheme="minorHAnsi" w:hAnsiTheme="minorHAnsi" w:cstheme="minorHAnsi"/>
+          <w:szCs w:val="24"/>
+        </w:rPr>
+        <w:t>, and has many digital pins</w:t>
+      </w:r>
+      <w:r>
+        <w:rPr>
+          <w:rFonts w:asciiTheme="minorHAnsi" w:hAnsiTheme="minorHAnsi" w:cstheme="minorHAnsi"/>
+          <w:szCs w:val="24"/>
+        </w:rPr>
+        <w:t xml:space="preserve">. For the language/software used, I will be using </w:t>
       </w:r>
       <w:r>
         <w:rPr>

</xml_diff>